<commit_message>
Cambios en el metodo de la ingenieria
</commit_message>
<xml_diff>
--- a/docs/delivery-1/Método de la Ingeniería - PI_Gómez-Balanta-Estupiñan-Ramírez.docx
+++ b/docs/delivery-1/Método de la Ingeniería - PI_Gómez-Balanta-Estupiñan-Ramírez.docx
@@ -16,15 +16,7 @@
           <w:sz w:val="28"/>
           <w:szCs w:val="28"/>
         </w:rPr>
-        <w:t>Luis</w:t>
-      </w:r>
-      <w:r>
-        <w:rPr>
-          <w:rFonts w:ascii="Times New Roman" w:hAnsi="Times New Roman" w:cs="Times New Roman"/>
-          <w:sz w:val="28"/>
-          <w:szCs w:val="28"/>
-        </w:rPr>
-        <w:t xml:space="preserve"> Gómez</w:t>
+        <w:t>Luis Gómez</w:t>
       </w:r>
     </w:p>
     <w:p>
@@ -107,8 +99,6 @@
           <w:szCs w:val="28"/>
         </w:rPr>
       </w:pPr>
-      <w:bookmarkStart w:id="0" w:name="_GoBack"/>
-      <w:bookmarkEnd w:id="0"/>
     </w:p>
     <w:p>
       <w:pPr>
@@ -200,15 +190,7 @@
           <w:sz w:val="28"/>
           <w:szCs w:val="28"/>
         </w:rPr>
-        <w:t>Colombia es uno de los países con mayor biodiversidad del mundo y cuenta en su territorio con un gran número de ecosistemas que constituyen nuestro patrimonio natural y nuestros diversos recursos: el agua, el suelo, la flora, la fauna y el aire. Con el cre</w:t>
-      </w:r>
-      <w:r>
-        <w:rPr>
-          <w:rFonts w:ascii="Times New Roman" w:eastAsia="Times New Roman" w:hAnsi="Times New Roman" w:cs="Times New Roman"/>
-          <w:sz w:val="28"/>
-          <w:szCs w:val="28"/>
-        </w:rPr>
-        <w:t>cimiento de las ciudades y de la población colombiana, se ha acelerado el uso y degradación de estos recursos incorporando al ambiente sustancias extrañas cuya permanencia ha afectado la salud y bienestar de la sociedad y el de los ecosistemas.</w:t>
+        <w:t>Colombia es uno de los países con mayor biodiversidad del mundo y cuenta en su territorio con un gran número de ecosistemas que constituyen nuestro patrimonio natural y nuestros diversos recursos: el agua, el suelo, la flora, la fauna y el aire. Con el crecimiento de las ciudades y de la población colombiana, se ha acelerado el uso y degradación de estos recursos incorporando al ambiente sustancias extrañas cuya permanencia ha afectado la salud y bienestar de la sociedad y el de los ecosistemas.</w:t>
       </w:r>
     </w:p>
     <w:p>
@@ -236,23 +218,7 @@
           <w:szCs w:val="28"/>
         </w:rPr>
         <w:tab/>
-        <w:t>Te</w:t>
-      </w:r>
-      <w:r>
-        <w:rPr>
-          <w:rFonts w:ascii="Times New Roman" w:eastAsia="Times New Roman" w:hAnsi="Times New Roman" w:cs="Times New Roman"/>
-          <w:sz w:val="28"/>
-          <w:szCs w:val="28"/>
-        </w:rPr>
-        <w:t>niendo en cuenta lo anterior, el Instituto de Hidrología, Meteorología y Estudios Ambientales (IDEAM) ha construido una base de datos con reportes desde comienzos del año 2011 hasta finales del año 2017, con ayuda de los Sistemas de Vigilancia de Calidad d</w:t>
-      </w:r>
-      <w:r>
-        <w:rPr>
-          <w:rFonts w:ascii="Times New Roman" w:eastAsia="Times New Roman" w:hAnsi="Times New Roman" w:cs="Times New Roman"/>
-          <w:sz w:val="28"/>
-          <w:szCs w:val="28"/>
-        </w:rPr>
-        <w:t xml:space="preserve">e Aire instalados por Corporaciones Autónomas Regionales y las Autoridades Ambientales de los Grandes Centros </w:t>
+        <w:t xml:space="preserve">Teniendo en cuenta lo anterior, el Instituto de Hidrología, Meteorología y Estudios Ambientales (IDEAM) ha construido una base de datos con reportes desde comienzos del año 2011 hasta finales del año 2017, con ayuda de los Sistemas de Vigilancia de Calidad de Aire instalados por Corporaciones Autónomas Regionales y las Autoridades Ambientales de los Grandes Centros </w:t>
       </w:r>
       <w:r>
         <w:rPr>
@@ -319,23 +285,7 @@
           <w:sz w:val="28"/>
           <w:szCs w:val="28"/>
         </w:rPr>
-        <w:t xml:space="preserve">Por lo tanto, </w:t>
-      </w:r>
-      <w:r>
-        <w:rPr>
-          <w:rFonts w:ascii="Times New Roman" w:eastAsia="Times New Roman" w:hAnsi="Times New Roman" w:cs="Times New Roman"/>
-          <w:sz w:val="28"/>
-          <w:szCs w:val="28"/>
-        </w:rPr>
-        <w:t>para una mejor administración y análisis de dichos datos, es fundamental la información que en ellos se muestra, a través de las variables meteorológicas estudiadas, en la dispersión, concentración y transporte de los contaminantes para conocer la població</w:t>
-      </w:r>
-      <w:r>
-        <w:rPr>
-          <w:rFonts w:ascii="Times New Roman" w:eastAsia="Times New Roman" w:hAnsi="Times New Roman" w:cs="Times New Roman"/>
-          <w:sz w:val="28"/>
-          <w:szCs w:val="28"/>
-        </w:rPr>
-        <w:t>n expuesta y las consecuencias de la contaminación.</w:t>
+        <w:t>Por lo tanto, para una mejor administración y análisis de dichos datos, es fundamental la información que en ellos se muestra, a través de las variables meteorológicas estudiadas, en la dispersión, concentración y transporte de los contaminantes para conocer la población expuesta y las consecuencias de la contaminación.</w:t>
       </w:r>
     </w:p>
     <w:p>
@@ -386,15 +336,7 @@
           <w:sz w:val="28"/>
           <w:szCs w:val="28"/>
         </w:rPr>
-        <w:t xml:space="preserve">Debido a la alta demanda en transformación territorial, social y ambiental del país, el IDEAM desea implementar un software que le ayude a predecir cambios meteorológicos y </w:t>
-      </w:r>
-      <w:r>
-        <w:rPr>
-          <w:rFonts w:ascii="Times New Roman" w:eastAsia="Times New Roman" w:hAnsi="Times New Roman" w:cs="Times New Roman"/>
-          <w:sz w:val="28"/>
-          <w:szCs w:val="28"/>
-        </w:rPr>
-        <w:t>conocer la población afectada y las consecuencias de la contaminación, teniendo en cuenta la información recopilada por el Sistema de Vigilancia de Calidad del Aire.</w:t>
+        <w:t>Debido a la alta demanda en transformación territorial, social y ambiental del país, el IDEAM desea implementar un software que le ayude a predecir cambios meteorológicos y conocer la población afectada y las consecuencias de la contaminación, teniendo en cuenta la información recopilada por el Sistema de Vigilancia de Calidad del Aire.</w:t>
       </w:r>
     </w:p>
     <w:p>
@@ -481,15 +423,8 @@
           <w:sz w:val="28"/>
           <w:szCs w:val="28"/>
         </w:rPr>
-        <w:t>La aplicación de</w:t>
-      </w:r>
-      <w:r>
-        <w:rPr>
-          <w:rFonts w:ascii="Times New Roman" w:eastAsia="Times New Roman" w:hAnsi="Times New Roman" w:cs="Times New Roman"/>
-          <w:sz w:val="28"/>
-          <w:szCs w:val="28"/>
-        </w:rPr>
-        <w:t xml:space="preserve">be estar en la capacidad de leer de manera eficiente los datos. Para que esto suceda, </w:t>
+        <w:lastRenderedPageBreak/>
+        <w:t xml:space="preserve">La aplicación debe estar en la capacidad de leer de manera eficiente los datos. Para que esto suceda, </w:t>
       </w:r>
       <w:r>
         <w:rPr>
@@ -551,15 +486,7 @@
           <w:sz w:val="28"/>
           <w:szCs w:val="28"/>
         </w:rPr>
-        <w:t>La aplicación de</w:t>
-      </w:r>
-      <w:r>
-        <w:rPr>
-          <w:rFonts w:ascii="Times New Roman" w:eastAsia="Times New Roman" w:hAnsi="Times New Roman" w:cs="Times New Roman"/>
-          <w:sz w:val="28"/>
-          <w:szCs w:val="28"/>
-        </w:rPr>
-        <w:t>be estar en la capacidad de mostrar el mapa de calor, con base a la calidad del aire, que hay en Colombia. Para esto, se necesita haber cargado los datos con anterioridad y, además, haber realizado las predicciones.</w:t>
+        <w:t>La aplicación debe estar en la capacidad de mostrar el mapa de calor, con base a la calidad del aire, que hay en Colombia. Para esto, se necesita haber cargado los datos con anterioridad y, además, haber realizado las predicciones.</w:t>
       </w:r>
     </w:p>
     <w:p>
@@ -582,15 +509,7 @@
           <w:sz w:val="28"/>
           <w:szCs w:val="28"/>
         </w:rPr>
-        <w:t>La aplicación debe estar en capacidad de</w:t>
-      </w:r>
-      <w:r>
-        <w:rPr>
-          <w:rFonts w:ascii="Times New Roman" w:eastAsia="Times New Roman" w:hAnsi="Times New Roman" w:cs="Times New Roman"/>
-          <w:sz w:val="28"/>
-          <w:szCs w:val="28"/>
-        </w:rPr>
-        <w:t xml:space="preserve"> filtrar la información resultante de las predicciones. Para esto, se debe de haber hecho con anterioridad el análisis y la lectura de la información.</w:t>
+        <w:t>La aplicación debe estar en capacidad de filtrar la información resultante de las predicciones. Para esto, se debe de haber hecho con anterioridad el análisis y la lectura de la información.</w:t>
       </w:r>
     </w:p>
     <w:p>
@@ -613,15 +532,7 @@
           <w:sz w:val="28"/>
           <w:szCs w:val="28"/>
         </w:rPr>
-        <w:t>La aplicación debe estar en capacidad de mostrar la información de cada lugar estudiado en las prediccion</w:t>
-      </w:r>
-      <w:r>
-        <w:rPr>
-          <w:rFonts w:ascii="Times New Roman" w:eastAsia="Times New Roman" w:hAnsi="Times New Roman" w:cs="Times New Roman"/>
-          <w:sz w:val="28"/>
-          <w:szCs w:val="28"/>
-        </w:rPr>
-        <w:t>es meteorológicas. Para esto, se debió haber cargado la información y haberse realizado las predicciones con anterioridad. Además, se debió haber “pintado” en pantalla el mapa sobre el cual se mostrará la información.</w:t>
+        <w:t>La aplicación debe estar en capacidad de mostrar la información de cada lugar estudiado en las predicciones meteorológicas. Para esto, se debió haber cargado la información y haberse realizado las predicciones con anterioridad. Además, se debió haber “pintado” en pantalla el mapa sobre el cual se mostrará la información.</w:t>
       </w:r>
     </w:p>
     <w:p>
@@ -664,16 +575,7 @@
           <w:sz w:val="28"/>
           <w:szCs w:val="28"/>
         </w:rPr>
-        <w:t xml:space="preserve">   </w:t>
-      </w:r>
-      <w:r>
-        <w:rPr>
-          <w:rFonts w:ascii="Times New Roman" w:eastAsia="Times New Roman" w:hAnsi="Times New Roman" w:cs="Times New Roman"/>
-          <w:b/>
-          <w:sz w:val="28"/>
-          <w:szCs w:val="28"/>
-        </w:rPr>
-        <w:t xml:space="preserve"> </w:t>
+        <w:t xml:space="preserve">    </w:t>
       </w:r>
       <w:r>
         <w:rPr>
@@ -692,6 +594,7 @@
         <w:jc w:val="both"/>
         <w:rPr>
           <w:rFonts w:ascii="Times New Roman" w:eastAsia="Times New Roman" w:hAnsi="Times New Roman" w:cs="Times New Roman"/>
+          <w:bCs/>
           <w:sz w:val="28"/>
           <w:szCs w:val="28"/>
         </w:rPr>
@@ -703,7 +606,109 @@
           <w:sz w:val="28"/>
           <w:szCs w:val="28"/>
         </w:rPr>
+        <w:lastRenderedPageBreak/>
         <w:tab/>
+      </w:r>
+      <w:r>
+        <w:rPr>
+          <w:rFonts w:ascii="Times New Roman" w:eastAsia="Times New Roman" w:hAnsi="Times New Roman" w:cs="Times New Roman"/>
+          <w:bCs/>
+          <w:sz w:val="28"/>
+          <w:szCs w:val="28"/>
+        </w:rPr>
+        <w:t>La ingeniería de Software es una disciplina que está integrada por un grupo de métodos, herramientas y técnicas que se emplean para el desarrollo de programas informáticos.</w:t>
+      </w:r>
+      <w:sdt>
+        <w:sdtPr>
+          <w:rPr>
+            <w:rFonts w:ascii="Times New Roman" w:eastAsia="Times New Roman" w:hAnsi="Times New Roman" w:cs="Times New Roman"/>
+            <w:bCs/>
+            <w:sz w:val="28"/>
+            <w:szCs w:val="28"/>
+          </w:rPr>
+          <w:id w:val="-2000727137"/>
+          <w:citation/>
+        </w:sdtPr>
+        <w:sdtContent>
+          <w:r>
+            <w:rPr>
+              <w:rFonts w:ascii="Times New Roman" w:eastAsia="Times New Roman" w:hAnsi="Times New Roman" w:cs="Times New Roman"/>
+              <w:bCs/>
+              <w:sz w:val="28"/>
+              <w:szCs w:val="28"/>
+            </w:rPr>
+            <w:fldChar w:fldCharType="begin"/>
+          </w:r>
+          <w:r>
+            <w:rPr>
+              <w:rFonts w:ascii="Times New Roman" w:eastAsia="Times New Roman" w:hAnsi="Times New Roman" w:cs="Times New Roman"/>
+              <w:bCs/>
+              <w:sz w:val="28"/>
+              <w:szCs w:val="28"/>
+              <w:lang w:val="es-CO"/>
+            </w:rPr>
+            <w:instrText xml:space="preserve">CITATION Jul09 \l 9226 </w:instrText>
+          </w:r>
+          <w:r>
+            <w:rPr>
+              <w:rFonts w:ascii="Times New Roman" w:eastAsia="Times New Roman" w:hAnsi="Times New Roman" w:cs="Times New Roman"/>
+              <w:bCs/>
+              <w:sz w:val="28"/>
+              <w:szCs w:val="28"/>
+            </w:rPr>
+            <w:fldChar w:fldCharType="separate"/>
+          </w:r>
+          <w:r>
+            <w:rPr>
+              <w:rFonts w:ascii="Times New Roman" w:eastAsia="Times New Roman" w:hAnsi="Times New Roman" w:cs="Times New Roman"/>
+              <w:bCs/>
+              <w:noProof/>
+              <w:sz w:val="28"/>
+              <w:szCs w:val="28"/>
+              <w:lang w:val="es-CO"/>
+            </w:rPr>
+            <w:t xml:space="preserve"> </w:t>
+          </w:r>
+          <w:r>
+            <w:rPr>
+              <w:rFonts w:ascii="Times New Roman" w:eastAsia="Times New Roman" w:hAnsi="Times New Roman" w:cs="Times New Roman"/>
+              <w:noProof/>
+              <w:sz w:val="28"/>
+              <w:szCs w:val="28"/>
+              <w:lang w:val="es-CO"/>
+            </w:rPr>
+            <w:t>(Porto &amp; Gardey, 2009)</w:t>
+          </w:r>
+          <w:r>
+            <w:rPr>
+              <w:rFonts w:ascii="Times New Roman" w:eastAsia="Times New Roman" w:hAnsi="Times New Roman" w:cs="Times New Roman"/>
+              <w:bCs/>
+              <w:sz w:val="28"/>
+              <w:szCs w:val="28"/>
+            </w:rPr>
+            <w:fldChar w:fldCharType="end"/>
+          </w:r>
+        </w:sdtContent>
+      </w:sdt>
+    </w:p>
+    <w:p>
+      <w:pPr>
+        <w:spacing w:before="240" w:after="240" w:line="480" w:lineRule="auto"/>
+        <w:jc w:val="both"/>
+        <w:rPr>
+          <w:rFonts w:ascii="Times New Roman" w:eastAsia="Times New Roman" w:hAnsi="Times New Roman" w:cs="Times New Roman"/>
+          <w:sz w:val="28"/>
+          <w:szCs w:val="28"/>
+        </w:rPr>
+      </w:pPr>
+      <w:r>
+        <w:rPr>
+          <w:rFonts w:ascii="Times New Roman" w:eastAsia="Times New Roman" w:hAnsi="Times New Roman" w:cs="Times New Roman"/>
+          <w:bCs/>
+          <w:sz w:val="28"/>
+          <w:szCs w:val="28"/>
+        </w:rPr>
+        <w:t xml:space="preserve"> </w:t>
       </w:r>
       <w:r>
         <w:rPr>
@@ -759,31 +764,7 @@
           <w:sz w:val="28"/>
           <w:szCs w:val="28"/>
         </w:rPr>
-        <w:t xml:space="preserve">Es una expresión que </w:t>
-      </w:r>
-      <w:r>
-        <w:rPr>
-          <w:rFonts w:ascii="Times New Roman" w:eastAsia="Times New Roman" w:hAnsi="Times New Roman" w:cs="Times New Roman"/>
-          <w:sz w:val="28"/>
-          <w:szCs w:val="28"/>
-        </w:rPr>
-        <w:t xml:space="preserve">anticipa aquello que, supuestamente, va a suceder, pudiéndose predecir a partir de revelaciones de algún tipo, hipótesis o indicios. Teniendo en cuenta la naturaleza de los datos que se usarán para la implementación del problema descrito con anterioridad, </w:t>
-      </w:r>
-      <w:r>
-        <w:rPr>
-          <w:rFonts w:ascii="Times New Roman" w:eastAsia="Times New Roman" w:hAnsi="Times New Roman" w:cs="Times New Roman"/>
-          <w:sz w:val="28"/>
-          <w:szCs w:val="28"/>
-        </w:rPr>
-        <w:t>se podría vincular más este término al campo de las ciencias dado el origen de la base de datos y la organización responsable de haberlos recogidos. Por lo tanto y, teniendo en cuenta lo anterior, predicción en el ámbito de la ciencia se definiría como “un</w:t>
-      </w:r>
-      <w:r>
-        <w:rPr>
-          <w:rFonts w:ascii="Times New Roman" w:eastAsia="Times New Roman" w:hAnsi="Times New Roman" w:cs="Times New Roman"/>
-          <w:sz w:val="28"/>
-          <w:szCs w:val="28"/>
-        </w:rPr>
-        <w:t xml:space="preserve"> anticipo de lo que ocurrirá </w:t>
+        <w:t xml:space="preserve">Es una expresión que anticipa aquello que, supuestamente, va a suceder, pudiéndose predecir a partir de revelaciones de algún tipo, hipótesis o indicios. Teniendo en cuenta la naturaleza de los datos que se usarán para la implementación del problema descrito con anterioridad, se podría vincular más este término al campo de las ciencias dado el origen de la base de datos y la organización responsable de haberlos recogidos. Por lo tanto y, teniendo en cuenta lo anterior, predicción en el ámbito de la ciencia se definiría como “un anticipo de lo que ocurrirá </w:t>
       </w:r>
       <w:r>
         <w:rPr>
@@ -799,25 +780,7 @@
           <w:sz w:val="28"/>
           <w:szCs w:val="28"/>
         </w:rPr>
-        <w:t xml:space="preserve"> análisis de las condiciones existentes”, donde no siempre se cumplen dada la existencia de variables desconocidas u otras cuyos valores no se pueden anticipar, </w:t>
-      </w:r>
-      <w:proofErr w:type="gramStart"/>
-      <w:r>
-        <w:rPr>
-          <w:rFonts w:ascii="Times New Roman" w:eastAsia="Times New Roman" w:hAnsi="Times New Roman" w:cs="Times New Roman"/>
-          <w:sz w:val="28"/>
-          <w:szCs w:val="28"/>
-        </w:rPr>
-        <w:t>a día de hoy</w:t>
-      </w:r>
-      <w:proofErr w:type="gramEnd"/>
-      <w:r>
-        <w:rPr>
-          <w:rFonts w:ascii="Times New Roman" w:eastAsia="Times New Roman" w:hAnsi="Times New Roman" w:cs="Times New Roman"/>
-          <w:sz w:val="28"/>
-          <w:szCs w:val="28"/>
-        </w:rPr>
-        <w:t>, con precisión.</w:t>
+        <w:t xml:space="preserve"> análisis de las condiciones existentes”, donde no siempre se cumplen dada la existencia de variables desconocidas u otras cuyos valores no se pueden anticipar, a día de hoy, con precisión.</w:t>
       </w:r>
     </w:p>
     <w:p>
@@ -858,7 +821,82 @@
           <w:sz w:val="28"/>
           <w:szCs w:val="28"/>
         </w:rPr>
-        <w:t xml:space="preserve">“Referencia convencional que se usa para medir la magnitud física de un determinado objeto, sustancia o fenómeno”, fijándose </w:t>
+        <w:lastRenderedPageBreak/>
+        <w:t>“Referencia convencional que se usa para medir la magnitud física de un determinado objeto, sustancia o fenómeno”</w:t>
+      </w:r>
+      <w:sdt>
+        <w:sdtPr>
+          <w:rPr>
+            <w:rFonts w:ascii="Times New Roman" w:eastAsia="Times New Roman" w:hAnsi="Times New Roman" w:cs="Times New Roman"/>
+            <w:sz w:val="28"/>
+            <w:szCs w:val="28"/>
+          </w:rPr>
+          <w:id w:val="-1384477655"/>
+          <w:citation/>
+        </w:sdtPr>
+        <w:sdtContent>
+          <w:r>
+            <w:rPr>
+              <w:rFonts w:ascii="Times New Roman" w:eastAsia="Times New Roman" w:hAnsi="Times New Roman" w:cs="Times New Roman"/>
+              <w:sz w:val="28"/>
+              <w:szCs w:val="28"/>
+            </w:rPr>
+            <w:fldChar w:fldCharType="begin"/>
+          </w:r>
+          <w:r>
+            <w:rPr>
+              <w:rFonts w:ascii="Times New Roman" w:eastAsia="Times New Roman" w:hAnsi="Times New Roman" w:cs="Times New Roman"/>
+              <w:sz w:val="28"/>
+              <w:szCs w:val="28"/>
+              <w:lang w:val="es-CO"/>
+            </w:rPr>
+            <w:instrText xml:space="preserve"> CITATION sig19 \l 9226 </w:instrText>
+          </w:r>
+          <w:r>
+            <w:rPr>
+              <w:rFonts w:ascii="Times New Roman" w:eastAsia="Times New Roman" w:hAnsi="Times New Roman" w:cs="Times New Roman"/>
+              <w:sz w:val="28"/>
+              <w:szCs w:val="28"/>
+            </w:rPr>
+            <w:fldChar w:fldCharType="separate"/>
+          </w:r>
+          <w:r>
+            <w:rPr>
+              <w:rFonts w:ascii="Times New Roman" w:eastAsia="Times New Roman" w:hAnsi="Times New Roman" w:cs="Times New Roman"/>
+              <w:noProof/>
+              <w:sz w:val="28"/>
+              <w:szCs w:val="28"/>
+              <w:lang w:val="es-CO"/>
+            </w:rPr>
+            <w:t xml:space="preserve"> </w:t>
+          </w:r>
+          <w:r>
+            <w:rPr>
+              <w:rFonts w:ascii="Times New Roman" w:eastAsia="Times New Roman" w:hAnsi="Times New Roman" w:cs="Times New Roman"/>
+              <w:noProof/>
+              <w:sz w:val="28"/>
+              <w:szCs w:val="28"/>
+              <w:lang w:val="es-CO"/>
+            </w:rPr>
+            <w:t>(significados.com, 2019)</w:t>
+          </w:r>
+          <w:r>
+            <w:rPr>
+              <w:rFonts w:ascii="Times New Roman" w:eastAsia="Times New Roman" w:hAnsi="Times New Roman" w:cs="Times New Roman"/>
+              <w:sz w:val="28"/>
+              <w:szCs w:val="28"/>
+            </w:rPr>
+            <w:fldChar w:fldCharType="end"/>
+          </w:r>
+        </w:sdtContent>
+      </w:sdt>
+      <w:r>
+        <w:rPr>
+          <w:rFonts w:ascii="Times New Roman" w:eastAsia="Times New Roman" w:hAnsi="Times New Roman" w:cs="Times New Roman"/>
+          <w:sz w:val="28"/>
+          <w:szCs w:val="28"/>
+        </w:rPr>
+        <w:t xml:space="preserve">, fijándose </w:t>
       </w:r>
       <w:r>
         <w:rPr>
@@ -874,15 +912,7 @@
           <w:sz w:val="28"/>
           <w:szCs w:val="28"/>
         </w:rPr>
-        <w:t xml:space="preserve"> estándares internacionales, donde permite el cálculo o la medición de variables como la longitud, la masa, el volumen,</w:t>
-      </w:r>
-      <w:r>
-        <w:rPr>
-          <w:rFonts w:ascii="Times New Roman" w:eastAsia="Times New Roman" w:hAnsi="Times New Roman" w:cs="Times New Roman"/>
-          <w:sz w:val="28"/>
-          <w:szCs w:val="28"/>
-        </w:rPr>
-        <w:t xml:space="preserve"> la temperatura, el tiempo etc. Actualmente, el sistema más extendido y por lo tanto usado en el mundo es el llamado Sistema Internacional de Unidades (SI), basado en el métrico decimal.</w:t>
+        <w:t xml:space="preserve"> estándares internacionales, donde permite el cálculo o la medición de variables como la longitud, la masa, el volumen, la temperatura, el tiempo etc. Actualmente, el sistema más extendido y por lo tanto usado en el mundo es el llamado Sistema Internacional de Unidades (SI), basado en el métrico decimal.</w:t>
       </w:r>
     </w:p>
     <w:p>
@@ -940,31 +970,71 @@
           <w:sz w:val="28"/>
           <w:szCs w:val="28"/>
         </w:rPr>
-        <w:t>“Disciplina científica y técnica que se encarga</w:t>
-      </w:r>
-      <w:r>
-        <w:rPr>
-          <w:rFonts w:ascii="Times New Roman" w:eastAsia="Times New Roman" w:hAnsi="Times New Roman" w:cs="Times New Roman"/>
-          <w:sz w:val="28"/>
-          <w:szCs w:val="28"/>
-        </w:rPr>
-        <w:t xml:space="preserve"> de estudiar y predecir los diversos fenómenos que se producen en la atmósfera, para comprender por un lado su funcionamiento, composición, estructura y evolución, y por otro lado para tener importantes predicciones diarias”. Todo lo anterior, con el fin d</w:t>
-      </w:r>
-      <w:r>
-        <w:rPr>
-          <w:rFonts w:ascii="Times New Roman" w:eastAsia="Times New Roman" w:hAnsi="Times New Roman" w:cs="Times New Roman"/>
-          <w:sz w:val="28"/>
-          <w:szCs w:val="28"/>
-        </w:rPr>
-        <w:t>e generar “reportes” que ayuden en las diferentes actividades humanas tales como la agricultura, la aeronáutica, la navegación, actividades militares y actividades relacionadas con la administración de recursos ambientales. Todo lo anterior, gracias al est</w:t>
-      </w:r>
-      <w:r>
-        <w:rPr>
-          <w:rFonts w:ascii="Times New Roman" w:eastAsia="Times New Roman" w:hAnsi="Times New Roman" w:cs="Times New Roman"/>
-          <w:sz w:val="28"/>
-          <w:szCs w:val="28"/>
-        </w:rPr>
-        <w:t xml:space="preserve">udio de variables meteorológicas en particular tales como la temperatura, humedad, radiación solar, entre otras. </w:t>
+        <w:t xml:space="preserve">“Disciplina científica y técnica que se encarga de estudiar y predecir los diversos fenómenos que se producen en la atmósfera, para comprender por un lado su funcionamiento, composición, estructura y evolución, y por otro lado para tener importantes predicciones diarias”. </w:t>
+      </w:r>
+      <w:sdt>
+        <w:sdtPr>
+          <w:rPr>
+            <w:rFonts w:ascii="Times New Roman" w:eastAsia="Times New Roman" w:hAnsi="Times New Roman" w:cs="Times New Roman"/>
+            <w:sz w:val="28"/>
+            <w:szCs w:val="28"/>
+          </w:rPr>
+          <w:id w:val="1348220075"/>
+          <w:citation/>
+        </w:sdtPr>
+        <w:sdtContent>
+          <w:r>
+            <w:rPr>
+              <w:rFonts w:ascii="Times New Roman" w:eastAsia="Times New Roman" w:hAnsi="Times New Roman" w:cs="Times New Roman"/>
+              <w:sz w:val="28"/>
+              <w:szCs w:val="28"/>
+            </w:rPr>
+            <w:fldChar w:fldCharType="begin"/>
+          </w:r>
+          <w:r>
+            <w:rPr>
+              <w:rFonts w:ascii="Times New Roman" w:eastAsia="Times New Roman" w:hAnsi="Times New Roman" w:cs="Times New Roman"/>
+              <w:sz w:val="28"/>
+              <w:szCs w:val="28"/>
+              <w:lang w:val="es-CO"/>
+            </w:rPr>
+            <w:instrText xml:space="preserve"> CITATION Dan \l 9226 </w:instrText>
+          </w:r>
+          <w:r>
+            <w:rPr>
+              <w:rFonts w:ascii="Times New Roman" w:eastAsia="Times New Roman" w:hAnsi="Times New Roman" w:cs="Times New Roman"/>
+              <w:sz w:val="28"/>
+              <w:szCs w:val="28"/>
+            </w:rPr>
+            <w:fldChar w:fldCharType="separate"/>
+          </w:r>
+          <w:r>
+            <w:rPr>
+              <w:rFonts w:ascii="Times New Roman" w:eastAsia="Times New Roman" w:hAnsi="Times New Roman" w:cs="Times New Roman"/>
+              <w:noProof/>
+              <w:sz w:val="28"/>
+              <w:szCs w:val="28"/>
+              <w:lang w:val="es-CO"/>
+            </w:rPr>
+            <w:t>(Daniel, s.f.)</w:t>
+          </w:r>
+          <w:r>
+            <w:rPr>
+              <w:rFonts w:ascii="Times New Roman" w:eastAsia="Times New Roman" w:hAnsi="Times New Roman" w:cs="Times New Roman"/>
+              <w:sz w:val="28"/>
+              <w:szCs w:val="28"/>
+            </w:rPr>
+            <w:fldChar w:fldCharType="end"/>
+          </w:r>
+        </w:sdtContent>
+      </w:sdt>
+      <w:r>
+        <w:rPr>
+          <w:rFonts w:ascii="Times New Roman" w:eastAsia="Times New Roman" w:hAnsi="Times New Roman" w:cs="Times New Roman"/>
+          <w:sz w:val="28"/>
+          <w:szCs w:val="28"/>
+        </w:rPr>
+        <w:t xml:space="preserve">Todo lo anterior, con el fin de generar “reportes” que ayuden en las diferentes actividades humanas tales como la agricultura, la aeronáutica, la navegación, actividades militares y actividades relacionadas con la administración de recursos ambientales. Todo lo anterior, gracias al estudio de variables meteorológicas en particular tales como la temperatura, humedad, radiación solar, entre otras. </w:t>
       </w:r>
     </w:p>
     <w:p>
@@ -986,6 +1056,15 @@
           <w:szCs w:val="28"/>
         </w:rPr>
         <w:t>2.1.4. Bases de Datos</w:t>
+      </w:r>
+      <w:r>
+        <w:rPr>
+          <w:rFonts w:ascii="Times New Roman" w:eastAsia="Times New Roman" w:hAnsi="Times New Roman" w:cs="Times New Roman"/>
+          <w:b/>
+          <w:sz w:val="28"/>
+          <w:szCs w:val="28"/>
+        </w:rPr>
+        <w:t>|</w:t>
       </w:r>
     </w:p>
     <w:p>
@@ -1007,6 +1086,72 @@
         </w:rPr>
         <w:t>“Colección de datos almacenados de cierta forma y con una estructura específica”</w:t>
       </w:r>
+      <w:sdt>
+        <w:sdtPr>
+          <w:rPr>
+            <w:rFonts w:ascii="Times New Roman" w:eastAsia="Times New Roman" w:hAnsi="Times New Roman" w:cs="Times New Roman"/>
+            <w:sz w:val="28"/>
+            <w:szCs w:val="28"/>
+          </w:rPr>
+          <w:id w:val="1631674828"/>
+          <w:citation/>
+        </w:sdtPr>
+        <w:sdtContent>
+          <w:r>
+            <w:rPr>
+              <w:rFonts w:ascii="Times New Roman" w:eastAsia="Times New Roman" w:hAnsi="Times New Roman" w:cs="Times New Roman"/>
+              <w:sz w:val="28"/>
+              <w:szCs w:val="28"/>
+            </w:rPr>
+            <w:fldChar w:fldCharType="begin"/>
+          </w:r>
+          <w:r>
+            <w:rPr>
+              <w:rFonts w:ascii="Times New Roman" w:eastAsia="Times New Roman" w:hAnsi="Times New Roman" w:cs="Times New Roman"/>
+              <w:sz w:val="28"/>
+              <w:szCs w:val="28"/>
+              <w:lang w:val="es-CO"/>
+            </w:rPr>
+            <w:instrText xml:space="preserve"> CITATION Pla \l 9226 </w:instrText>
+          </w:r>
+          <w:r>
+            <w:rPr>
+              <w:rFonts w:ascii="Times New Roman" w:eastAsia="Times New Roman" w:hAnsi="Times New Roman" w:cs="Times New Roman"/>
+              <w:sz w:val="28"/>
+              <w:szCs w:val="28"/>
+            </w:rPr>
+            <w:fldChar w:fldCharType="separate"/>
+          </w:r>
+          <w:r>
+            <w:rPr>
+              <w:rFonts w:ascii="Times New Roman" w:eastAsia="Times New Roman" w:hAnsi="Times New Roman" w:cs="Times New Roman"/>
+              <w:noProof/>
+              <w:sz w:val="28"/>
+              <w:szCs w:val="28"/>
+              <w:lang w:val="es-CO"/>
+            </w:rPr>
+            <w:t xml:space="preserve"> </w:t>
+          </w:r>
+          <w:r>
+            <w:rPr>
+              <w:rFonts w:ascii="Times New Roman" w:eastAsia="Times New Roman" w:hAnsi="Times New Roman" w:cs="Times New Roman"/>
+              <w:noProof/>
+              <w:sz w:val="28"/>
+              <w:szCs w:val="28"/>
+              <w:lang w:val="es-CO"/>
+            </w:rPr>
+            <w:t>(Platzi, s.f.)</w:t>
+          </w:r>
+          <w:r>
+            <w:rPr>
+              <w:rFonts w:ascii="Times New Roman" w:eastAsia="Times New Roman" w:hAnsi="Times New Roman" w:cs="Times New Roman"/>
+              <w:sz w:val="28"/>
+              <w:szCs w:val="28"/>
+            </w:rPr>
+            <w:fldChar w:fldCharType="end"/>
+          </w:r>
+        </w:sdtContent>
+      </w:sdt>
       <w:r>
         <w:rPr>
           <w:rFonts w:ascii="Times New Roman" w:hAnsi="Times New Roman" w:cs="Times New Roman"/>
@@ -1022,15 +1167,16 @@
           <w:sz w:val="28"/>
           <w:szCs w:val="28"/>
         </w:rPr>
-        <w:t>la cual, gracias a su estructura, pose</w:t>
-      </w:r>
-      <w:r>
-        <w:rPr>
-          <w:rFonts w:ascii="Times New Roman" w:eastAsia="Times New Roman" w:hAnsi="Times New Roman" w:cs="Times New Roman"/>
-          <w:sz w:val="28"/>
-          <w:szCs w:val="28"/>
-        </w:rPr>
-        <w:t xml:space="preserve">e operaciones optimizadas tales como guardar, eliminar, consultar y gestionar la información que en ella se encuentra. Las bases de datos utilizadas hoy en </w:t>
+        <w:t xml:space="preserve">la cual, gracias a su estructura, posee operaciones optimizadas tales como guardar, eliminar, consultar y gestionar la información </w:t>
+      </w:r>
+      <w:r>
+        <w:rPr>
+          <w:rFonts w:ascii="Times New Roman" w:eastAsia="Times New Roman" w:hAnsi="Times New Roman" w:cs="Times New Roman"/>
+          <w:sz w:val="28"/>
+          <w:szCs w:val="28"/>
+        </w:rPr>
+        <w:lastRenderedPageBreak/>
+        <w:t xml:space="preserve">que en ella se encuentra. Las bases de datos utilizadas hoy en </w:t>
       </w:r>
       <w:r>
         <w:rPr>
@@ -1046,15 +1192,7 @@
           <w:sz w:val="28"/>
           <w:szCs w:val="28"/>
         </w:rPr>
-        <w:t xml:space="preserve"> están conformadas por modelos o tablas, donde cada tabla tiene N atributos, que pueden ser de d</w:t>
-      </w:r>
-      <w:r>
-        <w:rPr>
-          <w:rFonts w:ascii="Times New Roman" w:eastAsia="Times New Roman" w:hAnsi="Times New Roman" w:cs="Times New Roman"/>
-          <w:sz w:val="28"/>
-          <w:szCs w:val="28"/>
-        </w:rPr>
-        <w:t>iferentes datos, donde se guardan como registros.</w:t>
+        <w:t xml:space="preserve"> están conformadas por modelos o tablas, donde cada tabla tiene N atributos, que pueden ser de diferentes datos, donde se guardan como registros.</w:t>
       </w:r>
     </w:p>
     <w:p>
@@ -1093,15 +1231,7 @@
           <w:sz w:val="28"/>
           <w:szCs w:val="28"/>
         </w:rPr>
-        <w:t>Dadas las funcionalidades del programa, se decidió dividir en tres partes la búsqueda de las soluciones: visualización de los datos en pantalla, lectura de la base de dat</w:t>
-      </w:r>
-      <w:r>
-        <w:rPr>
-          <w:rFonts w:ascii="Times New Roman" w:eastAsia="Times New Roman" w:hAnsi="Times New Roman" w:cs="Times New Roman"/>
-          <w:sz w:val="28"/>
-          <w:szCs w:val="28"/>
-        </w:rPr>
-        <w:t>os y la realización de las predicciones meteorológicas. Adicionalmente, se utilizó el método de lluvias de ideas</w:t>
+        <w:t>Dadas las funcionalidades del programa, se decidió dividir en tres partes la búsqueda de las soluciones: visualización de los datos en pantalla, lectura de la base de datos y la realización de las predicciones meteorológicas. Adicionalmente, se utilizó el método de lluvias de ideas</w:t>
       </w:r>
     </w:p>
     <w:p>
@@ -1197,15 +1327,7 @@
           <w:sz w:val="28"/>
           <w:szCs w:val="28"/>
         </w:rPr>
-        <w:t>Idea 2: Implementar un grafo donde los nodos sean los lugares estudiados y las aristas, representaría la contaminación que hay en d</w:t>
-      </w:r>
-      <w:r>
-        <w:rPr>
-          <w:rFonts w:ascii="Times New Roman" w:eastAsia="Times New Roman" w:hAnsi="Times New Roman" w:cs="Times New Roman"/>
-          <w:sz w:val="28"/>
-          <w:szCs w:val="28"/>
-        </w:rPr>
-        <w:t>icho lugar.</w:t>
+        <w:t>Idea 2: Implementar un grafo donde los nodos sean los lugares estudiados y las aristas, representaría la contaminación que hay en dicho lugar.</w:t>
       </w:r>
     </w:p>
     <w:p>
@@ -1228,15 +1350,7 @@
           <w:sz w:val="28"/>
           <w:szCs w:val="28"/>
         </w:rPr>
-        <w:t>Idea 3: Implementar un mapa de calor con tres colores, donde el color rojo, representa las ciudades con los índices más críticos en la calidad del aire, amarillo, para un índice no tan crítico y finalmente, el color verde que represente a las c</w:t>
-      </w:r>
-      <w:r>
-        <w:rPr>
-          <w:rFonts w:ascii="Times New Roman" w:eastAsia="Times New Roman" w:hAnsi="Times New Roman" w:cs="Times New Roman"/>
-          <w:sz w:val="28"/>
-          <w:szCs w:val="28"/>
-        </w:rPr>
-        <w:t>iudades con la mejor calidad de aire.</w:t>
+        <w:t>Idea 3: Implementar un mapa de calor con tres colores, donde el color rojo, representa las ciudades con los índices más críticos en la calidad del aire, amarillo, para un índice no tan crítico y finalmente, el color verde que represente a las ciudades con la mejor calidad de aire.</w:t>
       </w:r>
     </w:p>
     <w:p>
@@ -1280,6 +1394,7 @@
           <w:sz w:val="28"/>
           <w:szCs w:val="28"/>
         </w:rPr>
+        <w:lastRenderedPageBreak/>
         <w:t>Idea 1: Leer el archivo según criterios de búsqueda previamente establecidos por el usuario final.</w:t>
       </w:r>
     </w:p>
@@ -1303,15 +1418,7 @@
           <w:sz w:val="28"/>
           <w:szCs w:val="28"/>
         </w:rPr>
-        <w:t>Idea 2: Establecer una conexión a través de la API, (usando SODA.NET) del sitio de ori</w:t>
-      </w:r>
-      <w:r>
-        <w:rPr>
-          <w:rFonts w:ascii="Times New Roman" w:eastAsia="Times New Roman" w:hAnsi="Times New Roman" w:cs="Times New Roman"/>
-          <w:sz w:val="28"/>
-          <w:szCs w:val="28"/>
-        </w:rPr>
-        <w:t xml:space="preserve">gen de los datos, para obtenerla de manera fragmentada  y categorizada; sin necesidad de tener todo el archivo que contiene los datos. </w:t>
+        <w:t xml:space="preserve">Idea 2: Establecer una conexión a través de la API, (usando SODA.NET) del sitio de origen de los datos, para obtenerla de manera fragmentada  y categorizada; sin necesidad de tener todo el archivo que contiene los datos. </w:t>
       </w:r>
     </w:p>
     <w:p>
@@ -1406,15 +1513,7 @@
           <w:sz w:val="28"/>
           <w:szCs w:val="28"/>
         </w:rPr>
-        <w:t xml:space="preserve">Idea 1: Obtener </w:t>
-      </w:r>
-      <w:r>
-        <w:rPr>
-          <w:rFonts w:ascii="Times New Roman" w:eastAsia="Times New Roman" w:hAnsi="Times New Roman" w:cs="Times New Roman"/>
-          <w:sz w:val="28"/>
-          <w:szCs w:val="28"/>
-        </w:rPr>
-        <w:t>estimaciones o pronósticos de valores futuros de una serie temporal a partir de la información histórica contenida en la serie observada, esto con técnicas de predicción.</w:t>
+        <w:t>Idea 1: Obtener estimaciones o pronósticos de valores futuros de una serie temporal a partir de la información histórica contenida en la serie observada, esto con técnicas de predicción.</w:t>
       </w:r>
     </w:p>
     <w:p>
@@ -1460,15 +1559,7 @@
           <w:sz w:val="28"/>
           <w:szCs w:val="28"/>
         </w:rPr>
-        <w:t>Idea 3: Usar el m</w:t>
-      </w:r>
-      <w:r>
-        <w:rPr>
-          <w:rFonts w:ascii="Times New Roman" w:eastAsia="Times New Roman" w:hAnsi="Times New Roman" w:cs="Times New Roman"/>
-          <w:sz w:val="28"/>
-          <w:szCs w:val="28"/>
-        </w:rPr>
-        <w:t>odelo matemático de regresión lineal.</w:t>
+        <w:t>Idea 3: Usar el modelo matemático de regresión lineal.</w:t>
       </w:r>
     </w:p>
     <w:p>
@@ -1598,23 +1689,16 @@
           <w:sz w:val="28"/>
           <w:szCs w:val="28"/>
         </w:rPr>
-        <w:t>Se decide prescindir de la idea 2, da</w:t>
-      </w:r>
-      <w:r>
-        <w:rPr>
-          <w:rFonts w:ascii="Times New Roman" w:eastAsia="Times New Roman" w:hAnsi="Times New Roman" w:cs="Times New Roman"/>
-          <w:sz w:val="28"/>
-          <w:szCs w:val="28"/>
-        </w:rPr>
-        <w:t>do que modelar un grafo para este problema descrito, no sería lo adecuado, pues carecería de sentido representar vértices como ciudades y aristas como índices de contaminación. Por esto, sería imposible realizar los algoritmos básicos de grafos, pues no ha</w:t>
-      </w:r>
-      <w:r>
-        <w:rPr>
-          <w:rFonts w:ascii="Times New Roman" w:eastAsia="Times New Roman" w:hAnsi="Times New Roman" w:cs="Times New Roman"/>
-          <w:sz w:val="28"/>
-          <w:szCs w:val="28"/>
-        </w:rPr>
-        <w:t xml:space="preserve">bría una forma de establecer una relación. </w:t>
+        <w:t xml:space="preserve">Se decide prescindir de la idea 2, dado que modelar un grafo para este problema descrito, no sería lo adecuado, pues carecería de sentido representar vértices como ciudades y aristas como índices de contaminación. Por esto, sería imposible </w:t>
+      </w:r>
+      <w:r>
+        <w:rPr>
+          <w:rFonts w:ascii="Times New Roman" w:eastAsia="Times New Roman" w:hAnsi="Times New Roman" w:cs="Times New Roman"/>
+          <w:sz w:val="28"/>
+          <w:szCs w:val="28"/>
+        </w:rPr>
+        <w:lastRenderedPageBreak/>
+        <w:t xml:space="preserve">realizar los algoritmos básicos de grafos, pues no habría una forma de establecer una relación. </w:t>
       </w:r>
     </w:p>
     <w:p>
@@ -1673,13 +1757,6 @@
           <w:szCs w:val="28"/>
         </w:rPr>
         <w:tab/>
-      </w:r>
-      <w:r>
-        <w:rPr>
-          <w:rFonts w:ascii="Times New Roman" w:eastAsia="Times New Roman" w:hAnsi="Times New Roman" w:cs="Times New Roman"/>
-          <w:sz w:val="28"/>
-          <w:szCs w:val="28"/>
-        </w:rPr>
         <w:t>La idea consiste en tener un mapa de Colombia en una ventana de un formulario de la aplicación, en dicho mapa aparecerán todas las ciudades que aparecen en el dataset y se mostrará el dato de predicción de la ciudad que el usuario escoja.</w:t>
       </w:r>
     </w:p>
@@ -1752,15 +1829,7 @@
           <w:sz w:val="28"/>
           <w:szCs w:val="28"/>
         </w:rPr>
-        <w:t>lider que permita desplazarse desde el año 2011 hasta el año que se calculó la predicción. A medida que el usuario pase por los años el programa tendrá implementado un mapa de calor con tres colores: rojo, amarillo y</w:t>
-      </w:r>
-      <w:r>
-        <w:rPr>
-          <w:rFonts w:ascii="Times New Roman" w:eastAsia="Times New Roman" w:hAnsi="Times New Roman" w:cs="Times New Roman"/>
-          <w:sz w:val="28"/>
-          <w:szCs w:val="28"/>
-        </w:rPr>
-        <w:t xml:space="preserve"> verde, en el cual cada uno representa los índices de la calidad del aire, donde rojo es mayor concentración, amarillo mediana concentración y verde menor concentración.</w:t>
+        <w:t>lider que permita desplazarse desde el año 2011 hasta el año que se calculó la predicción. A medida que el usuario pase por los años el programa tendrá implementado un mapa de calor con tres colores: rojo, amarillo y verde, en el cual cada uno representa los índices de la calidad del aire, donde rojo es mayor concentración, amarillo mediana concentración y verde menor concentración.</w:t>
       </w:r>
     </w:p>
     <w:p>
@@ -1823,15 +1892,7 @@
           <w:sz w:val="28"/>
           <w:szCs w:val="28"/>
         </w:rPr>
-        <w:t>, la idea 3 se descarta, ya que lee</w:t>
-      </w:r>
-      <w:r>
-        <w:rPr>
-          <w:rFonts w:ascii="Times New Roman" w:eastAsia="Times New Roman" w:hAnsi="Times New Roman" w:cs="Times New Roman"/>
-          <w:sz w:val="28"/>
-          <w:szCs w:val="28"/>
-        </w:rPr>
-        <w:t>r el dataset como un archivo de texto con la cantidad de datos que cuenta este, sería inviable, porque, consumiría mucho espacio en memoria y haría que el programa fuese muy lento.</w:t>
+        <w:t>, la idea 3 se descarta, ya que leer el dataset como un archivo de texto con la cantidad de datos que cuenta este, sería inviable, porque, consumiría mucho espacio en memoria y haría que el programa fuese muy lento.</w:t>
       </w:r>
     </w:p>
     <w:p>
@@ -1850,6 +1911,7 @@
           <w:sz w:val="28"/>
           <w:szCs w:val="28"/>
         </w:rPr>
+        <w:lastRenderedPageBreak/>
         <w:t>A continuación las ideas que pasaron el filtro explicadas más a detalle.</w:t>
       </w:r>
     </w:p>
@@ -1873,15 +1935,7 @@
           <w:sz w:val="28"/>
           <w:szCs w:val="28"/>
         </w:rPr>
-        <w:t>Id</w:t>
-      </w:r>
-      <w:r>
-        <w:rPr>
-          <w:rFonts w:ascii="Times New Roman" w:eastAsia="Times New Roman" w:hAnsi="Times New Roman" w:cs="Times New Roman"/>
-          <w:sz w:val="28"/>
-          <w:szCs w:val="28"/>
-        </w:rPr>
-        <w:t>ea 1: Leer el JSON del API con los datos que el usuario final seleccione.</w:t>
+        <w:t>Idea 1: Leer el JSON del API con los datos que el usuario final seleccione.</w:t>
       </w:r>
     </w:p>
     <w:p>
@@ -1986,15 +2040,7 @@
           <w:sz w:val="28"/>
           <w:szCs w:val="28"/>
         </w:rPr>
-        <w:t xml:space="preserve"> que sean fáciles de interpretar y que a la hora de aplicarlos tengan un sentido dentro del contexto del problema y soporten la complejidad de los datos. Se decidió omitir las ideas 1, 4 y 5, siendo las dos primeras</w:t>
-      </w:r>
-      <w:r>
-        <w:rPr>
-          <w:rFonts w:ascii="Times New Roman" w:eastAsia="Times New Roman" w:hAnsi="Times New Roman" w:cs="Times New Roman"/>
-          <w:sz w:val="28"/>
-          <w:szCs w:val="28"/>
-        </w:rPr>
-        <w:t xml:space="preserve"> (idea 1 y 4) sencillas, pero no soportaría la complejidad de los datos y no competen al contexto del problema; finalmente, la idea 5 es difícil de interpretar. Se procede a explicar las ideas 2 y 3.</w:t>
+        <w:t xml:space="preserve"> que sean fáciles de interpretar y que a la hora de aplicarlos tengan un sentido dentro del contexto del problema y soporten la complejidad de los datos. Se decidió omitir las ideas 1, 4 y 5, siendo las dos primeras (idea 1 y 4) sencillas, pero no soportaría la complejidad de los datos y no competen al contexto del problema; finalmente, la idea 5 es difícil de interpretar. Se procede a explicar las ideas 2 y 3.</w:t>
       </w:r>
     </w:p>
     <w:p>
@@ -2028,15 +2074,7 @@
           <w:sz w:val="28"/>
           <w:szCs w:val="28"/>
         </w:rPr>
-        <w:t>Idea 2: Ya que el conjunto de datos lo permite se pued</w:t>
-      </w:r>
-      <w:r>
-        <w:rPr>
-          <w:rFonts w:ascii="Times New Roman" w:eastAsia="Times New Roman" w:hAnsi="Times New Roman" w:cs="Times New Roman"/>
-          <w:sz w:val="28"/>
-          <w:szCs w:val="28"/>
-        </w:rPr>
-        <w:t xml:space="preserve">e el modelo ARIMA que consiste en </w:t>
+        <w:t xml:space="preserve">Idea 2: Ya que el conjunto de datos lo permite se puede el modelo ARIMA que consiste en </w:t>
       </w:r>
       <w:r>
         <w:rPr>
@@ -2045,16 +2083,7 @@
           <w:szCs w:val="28"/>
           <w:highlight w:val="white"/>
         </w:rPr>
-        <w:t xml:space="preserve">utilizar variaciones y regresiones de datos estadísticos con el fin de encontrar patrones para una predicción hacia el futuro. Se trata de un modelo dinámico de series temporales, es decir, las estimaciones futuras vienen </w:t>
-      </w:r>
-      <w:r>
-        <w:rPr>
-          <w:rFonts w:ascii="Times New Roman" w:eastAsia="Times New Roman" w:hAnsi="Times New Roman" w:cs="Times New Roman"/>
-          <w:sz w:val="28"/>
-          <w:szCs w:val="28"/>
-          <w:highlight w:val="white"/>
-        </w:rPr>
-        <w:t>explicadas por los datos del pasado y no por variables independientes.</w:t>
+        <w:t>utilizar variaciones y regresiones de datos estadísticos con el fin de encontrar patrones para una predicción hacia el futuro. Se trata de un modelo dinámico de series temporales, es decir, las estimaciones futuras vienen explicadas por los datos del pasado y no por variables independientes.</w:t>
       </w:r>
     </w:p>
     <w:p>
@@ -2086,9 +2115,19 @@
           <w:szCs w:val="28"/>
           <w:highlight w:val="white"/>
         </w:rPr>
-        <w:t xml:space="preserve">entrenar la mejor línea a través de todos los puntos de datos. Este algoritmo puede ser </w:t>
-      </w:r>
-      <w:hyperlink r:id="rId7">
+        <w:t xml:space="preserve">entrenar la mejor línea a través de todos los puntos de datos. </w:t>
+      </w:r>
+      <w:r>
+        <w:rPr>
+          <w:rFonts w:ascii="Times New Roman" w:eastAsia="Times New Roman" w:hAnsi="Times New Roman" w:cs="Times New Roman"/>
+          <w:sz w:val="28"/>
+          <w:szCs w:val="28"/>
+          <w:highlight w:val="white"/>
+        </w:rPr>
+        <w:lastRenderedPageBreak/>
+        <w:t xml:space="preserve">Este algoritmo puede ser </w:t>
+      </w:r>
+      <w:hyperlink r:id="rId8">
         <w:r>
           <w:rPr>
             <w:rFonts w:ascii="Times New Roman" w:eastAsia="Times New Roman" w:hAnsi="Times New Roman" w:cs="Times New Roman"/>
@@ -2108,7 +2147,7 @@
         </w:rPr>
         <w:t xml:space="preserve">, en donde se realiza la predicción con una sola variable, </w:t>
       </w:r>
-      <w:hyperlink r:id="rId8">
+      <w:hyperlink r:id="rId9">
         <w:r>
           <w:rPr>
             <w:rFonts w:ascii="Times New Roman" w:eastAsia="Times New Roman" w:hAnsi="Times New Roman" w:cs="Times New Roman"/>
@@ -2456,16 +2495,7 @@
                 <w:szCs w:val="28"/>
                 <w:highlight w:val="white"/>
               </w:rPr>
-              <w:t>[1] No hay relación. [2] La relación de los datos con lo que se observa en pantalla es escueta y no permite entender la solución del problema. [3] Hay una relación evidente con los datos y lo que se observa en pantalla que permite obtener una mejor solució</w:t>
-            </w:r>
-            <w:r>
-              <w:rPr>
-                <w:rFonts w:ascii="Times New Roman" w:eastAsia="Times New Roman" w:hAnsi="Times New Roman" w:cs="Times New Roman"/>
-                <w:sz w:val="28"/>
-                <w:szCs w:val="28"/>
-                <w:highlight w:val="white"/>
-              </w:rPr>
-              <w:t>n.</w:t>
+              <w:t>[1] No hay relación. [2] La relación de los datos con lo que se observa en pantalla es escueta y no permite entender la solución del problema. [3] Hay una relación evidente con los datos y lo que se observa en pantalla que permite obtener una mejor solución.</w:t>
             </w:r>
           </w:p>
         </w:tc>
@@ -2709,25 +2739,7 @@
                 <w:szCs w:val="28"/>
                 <w:highlight w:val="white"/>
               </w:rPr>
-              <w:t>[1] La soluc</w:t>
-            </w:r>
-            <w:r>
-              <w:rPr>
-                <w:rFonts w:ascii="Times New Roman" w:eastAsia="Times New Roman" w:hAnsi="Times New Roman" w:cs="Times New Roman"/>
-                <w:sz w:val="28"/>
-                <w:szCs w:val="28"/>
-                <w:highlight w:val="white"/>
-              </w:rPr>
-              <w:t>ión a implementar no requiere de nuevos conocimientos. [2] El equipo de trabajo implementa medianos nuevos conocimientos para poder llegar a una solución. [3] El equipo de trabajo tiene que aplicar nuevos conocimientos que representan unos retos para poder</w:t>
-            </w:r>
-            <w:r>
-              <w:rPr>
-                <w:rFonts w:ascii="Times New Roman" w:eastAsia="Times New Roman" w:hAnsi="Times New Roman" w:cs="Times New Roman"/>
-                <w:sz w:val="28"/>
-                <w:szCs w:val="28"/>
-                <w:highlight w:val="white"/>
-              </w:rPr>
-              <w:t xml:space="preserve"> llegar a la solución.</w:t>
+              <w:t>[1] La solución a implementar no requiere de nuevos conocimientos. [2] El equipo de trabajo implementa medianos nuevos conocimientos para poder llegar a una solución. [3] El equipo de trabajo tiene que aplicar nuevos conocimientos que representan unos retos para poder llegar a la solución.</w:t>
             </w:r>
           </w:p>
         </w:tc>
@@ -3245,15 +3257,7 @@
                 <w:sz w:val="28"/>
                 <w:szCs w:val="28"/>
               </w:rPr>
-              <w:t xml:space="preserve">Slider que permite desplazarse desde el año 2011 hasta el año que se calculó la predicción. A medida que el usuario pase por los años el programa tendrá implementado un mapa de calor con tres colores: rojo, amarillo y verde, en el cual cada uno representa </w:t>
-            </w:r>
-            <w:r>
-              <w:rPr>
-                <w:rFonts w:ascii="Times New Roman" w:eastAsia="Times New Roman" w:hAnsi="Times New Roman" w:cs="Times New Roman"/>
-                <w:sz w:val="28"/>
-                <w:szCs w:val="28"/>
-              </w:rPr>
-              <w:t>los índices de la calidad del aire, donde rojo es mayor concentración, amarillo mediana concentración y verde menor concentración.</w:t>
+              <w:t>Slider que permite desplazarse desde el año 2011 hasta el año que se calculó la predicción. A medida que el usuario pase por los años el programa tendrá implementado un mapa de calor con tres colores: rojo, amarillo y verde, en el cual cada uno representa los índices de la calidad del aire, donde rojo es mayor concentración, amarillo mediana concentración y verde menor concentración.</w:t>
             </w:r>
           </w:p>
           <w:p>
@@ -3575,6 +3579,7 @@
                 <w:szCs w:val="28"/>
                 <w:highlight w:val="white"/>
               </w:rPr>
+              <w:lastRenderedPageBreak/>
               <w:t>Criterio</w:t>
             </w:r>
           </w:p>
@@ -3743,16 +3748,7 @@
                 <w:szCs w:val="28"/>
                 <w:highlight w:val="white"/>
               </w:rPr>
-              <w:t xml:space="preserve">[1] El método utilizado para cargar los datos demora más de 5 minutos y no requiere de una conexión a internet. [2] El método utilizado para obtener los datos demora menos de 3 minutos. [3] El método utilizado carga </w:t>
-            </w:r>
-            <w:r>
-              <w:rPr>
-                <w:rFonts w:ascii="Times New Roman" w:eastAsia="Times New Roman" w:hAnsi="Times New Roman" w:cs="Times New Roman"/>
-                <w:sz w:val="28"/>
-                <w:szCs w:val="28"/>
-                <w:highlight w:val="white"/>
-              </w:rPr>
-              <w:t>los datos al instante, siempre y cuando se disponga de conexión a internet.</w:t>
+              <w:t>[1] El método utilizado para cargar los datos demora más de 5 minutos y no requiere de una conexión a internet. [2] El método utilizado para obtener los datos demora menos de 3 minutos. [3] El método utilizado carga los datos al instante, siempre y cuando se disponga de conexión a internet.</w:t>
             </w:r>
           </w:p>
         </w:tc>
@@ -3874,16 +3870,7 @@
                 <w:szCs w:val="28"/>
                 <w:highlight w:val="white"/>
               </w:rPr>
-              <w:t xml:space="preserve">[1] Los datos se encuentran en la aplicación. [2] Los datos se obtienen del API apenas inicia la aplicación. [3] Los datos se obtienen del API cuando </w:t>
-            </w:r>
-            <w:r>
-              <w:rPr>
-                <w:rFonts w:ascii="Times New Roman" w:eastAsia="Times New Roman" w:hAnsi="Times New Roman" w:cs="Times New Roman"/>
-                <w:sz w:val="28"/>
-                <w:szCs w:val="28"/>
-                <w:highlight w:val="white"/>
-              </w:rPr>
-              <w:t>sea necesario.</w:t>
+              <w:t>[1] Los datos se encuentran en la aplicación. [2] Los datos se obtienen del API apenas inicia la aplicación. [3] Los datos se obtienen del API cuando sea necesario.</w:t>
             </w:r>
           </w:p>
         </w:tc>
@@ -4579,6 +4566,7 @@
                 <w:szCs w:val="28"/>
                 <w:highlight w:val="white"/>
               </w:rPr>
+              <w:lastRenderedPageBreak/>
               <w:t>Criterio</w:t>
             </w:r>
           </w:p>
@@ -5467,7 +5455,7 @@
       </w:pPr>
     </w:p>
     <w:sectPr>
-      <w:headerReference w:type="default" r:id="rId9"/>
+      <w:headerReference w:type="default" r:id="rId10"/>
       <w:pgSz w:w="11909" w:h="16834"/>
       <w:pgMar w:top="1440" w:right="1440" w:bottom="1440" w:left="1440" w:header="720" w:footer="720" w:gutter="0"/>
       <w:pgNumType w:start="1"/>
@@ -7332,4 +7320,95 @@
   </a:objectDefaults>
   <a:extraClrSchemeLst/>
 </a:theme>
+</file>
+
+<file path=customXml/item1.xml><?xml version="1.0" encoding="utf-8"?>
+<b:Sources xmlns:b="http://schemas.openxmlformats.org/officeDocument/2006/bibliography" xmlns="http://schemas.openxmlformats.org/officeDocument/2006/bibliography" SelectedStyle="\APASixthEditionOfficeOnline.xsl" StyleName="APA" Version="6">
+  <b:Source>
+    <b:Tag>Jul09</b:Tag>
+    <b:SourceType>InternetSite</b:SourceType>
+    <b:Guid>{571F91C2-3448-4E77-950C-3021EA4522E0}</b:Guid>
+    <b:Author>
+      <b:Author>
+        <b:NameList>
+          <b:Person>
+            <b:Last>Porto</b:Last>
+            <b:First>Julián</b:First>
+            <b:Middle>Pérez</b:Middle>
+          </b:Person>
+          <b:Person>
+            <b:Last>Gardey</b:Last>
+            <b:First>Ana</b:First>
+          </b:Person>
+        </b:NameList>
+      </b:Author>
+    </b:Author>
+    <b:Title>definicion.de</b:Title>
+    <b:Year>2009</b:Year>
+    <b:URL>https://definicion.de/ingenieria-de-software/</b:URL>
+    <b:RefOrder>1</b:RefOrder>
+  </b:Source>
+  <b:Source>
+    <b:Tag>sig19</b:Tag>
+    <b:SourceType>InternetSite</b:SourceType>
+    <b:Guid>{A782C57B-E129-4BF9-BB0C-5BC624719018}</b:Guid>
+    <b:Author>
+      <b:Author>
+        <b:NameList>
+          <b:Person>
+            <b:Last>significados.com</b:Last>
+          </b:Person>
+        </b:NameList>
+      </b:Author>
+    </b:Author>
+    <b:Title>significados</b:Title>
+    <b:Year>2019</b:Year>
+    <b:Month>08</b:Month>
+    <b:Day>08</b:Day>
+    <b:URL>https://www.significados.com/unidades-de-medida/</b:URL>
+    <b:RefOrder>2</b:RefOrder>
+  </b:Source>
+  <b:Source>
+    <b:Tag>Dan</b:Tag>
+    <b:SourceType>InternetSite</b:SourceType>
+    <b:Guid>{7A8444D0-2330-40A4-BA5E-E3341B4D50DB}</b:Guid>
+    <b:Author>
+      <b:Author>
+        <b:NameList>
+          <b:Person>
+            <b:Last>Daniel</b:Last>
+          </b:Person>
+        </b:NameList>
+      </b:Author>
+    </b:Author>
+    <b:Title>Meteorología en red</b:Title>
+    <b:URL>https://www.meteorologiaenred.com/%C2%BFque-es-la-meteorologia.html</b:URL>
+    <b:RefOrder>3</b:RefOrder>
+  </b:Source>
+  <b:Source>
+    <b:Tag>Pla</b:Tag>
+    <b:SourceType>InternetSite</b:SourceType>
+    <b:Guid>{DE207CF0-A7D1-4F1B-BAFA-AF1128716326}</b:Guid>
+    <b:Author>
+      <b:Author>
+        <b:NameList>
+          <b:Person>
+            <b:Last>Platzi</b:Last>
+          </b:Person>
+        </b:NameList>
+      </b:Author>
+    </b:Author>
+    <b:Title>Platzi</b:Title>
+    <b:URL>https://platzi.com/base-de-datos/</b:URL>
+    <b:RefOrder>4</b:RefOrder>
+  </b:Source>
+</b:Sources>
+</file>
+
+<file path=customXml/itemProps1.xml><?xml version="1.0" encoding="utf-8"?>
+<ds:datastoreItem xmlns:ds="http://schemas.openxmlformats.org/officeDocument/2006/customXml" ds:itemID="{45400763-9A89-4593-893D-0D6811C5A188}">
+  <ds:schemaRefs>
+    <ds:schemaRef ds:uri="http://schemas.openxmlformats.org/officeDocument/2006/bibliography"/>
+  </ds:schemaRefs>
+</ds:datastoreItem>
 </file>
</xml_diff>